<commit_message>
2.0.1.dev.3: more SAM sorting, -= in SAM, fix docs
</commit_message>
<xml_diff>
--- a/docs/QuickStart.docx
+++ b/docs/QuickStart.docx
@@ -1,6 +1,6 @@
 
 <file path=word/document.xml><?xml version="1.0" encoding="utf-8"?>
-<w:document xmlns:wpc="http://schemas.microsoft.com/office/word/2010/wordprocessingCanvas" xmlns:cx="http://schemas.microsoft.com/office/drawing/2014/chartex" xmlns:cx1="http://schemas.microsoft.com/office/drawing/2015/9/8/chartex" xmlns:cx2="http://schemas.microsoft.com/office/drawing/2015/10/21/chartex" xmlns:cx3="http://schemas.microsoft.com/office/drawing/2016/5/9/chartex" xmlns:cx4="http://schemas.microsoft.com/office/drawing/2016/5/10/chartex" xmlns:cx5="http://schemas.microsoft.com/office/drawing/2016/5/11/chartex" xmlns:cx6="http://schemas.microsoft.com/office/drawing/2016/5/12/chartex" xmlns:cx7="http://schemas.microsoft.com/office/drawing/2016/5/13/chartex" xmlns:cx8="http://schemas.microsoft.com/office/drawing/2016/5/14/chartex" xmlns:mc="http://schemas.openxmlformats.org/markup-compatibility/2006" xmlns:aink="http://schemas.microsoft.com/office/drawing/2016/ink" xmlns:am3d="http://schemas.microsoft.com/office/drawing/2017/model3d" xmlns:o="urn:schemas-microsoft-com:office:office" xmlns:r="http://schemas.openxmlformats.org/officeDocument/2006/relationships" xmlns:m="http://schemas.openxmlformats.org/officeDocument/2006/math" xmlns:v="urn:schemas-microsoft-com:vml" xmlns:wp14="http://schemas.microsoft.com/office/word/2010/wordprocessingDrawing" xmlns:wp="http://schemas.openxmlformats.org/drawingml/2006/wordprocessingDrawing" xmlns:w10="urn:schemas-microsoft-com:office:word" xmlns:w="http://schemas.openxmlformats.org/wordprocessingml/2006/main" xmlns:w14="http://schemas.microsoft.com/office/word/2010/wordml" xmlns:w15="http://schemas.microsoft.com/office/word/2012/wordml" xmlns:w16cex="http://schemas.microsoft.com/office/word/2018/wordml/cex" xmlns:w16cid="http://schemas.microsoft.com/office/word/2016/wordml/cid" xmlns:w16="http://schemas.microsoft.com/office/word/2018/wordml" xmlns:w16se="http://schemas.microsoft.com/office/word/2015/wordml/symex" xmlns:wpg="http://schemas.microsoft.com/office/word/2010/wordprocessingGroup" xmlns:wpi="http://schemas.microsoft.com/office/word/2010/wordprocessingInk" xmlns:wne="http://schemas.microsoft.com/office/word/2006/wordml" xmlns:wps="http://schemas.microsoft.com/office/word/2010/wordprocessingShape" mc:Ignorable="w14 w15 w16se w16cid w16 w16cex wp14">
+<w:document xmlns:wpc="http://schemas.microsoft.com/office/word/2010/wordprocessingCanvas" xmlns:cx="http://schemas.microsoft.com/office/drawing/2014/chartex" xmlns:cx1="http://schemas.microsoft.com/office/drawing/2015/9/8/chartex" xmlns:cx2="http://schemas.microsoft.com/office/drawing/2015/10/21/chartex" xmlns:cx3="http://schemas.microsoft.com/office/drawing/2016/5/9/chartex" xmlns:cx4="http://schemas.microsoft.com/office/drawing/2016/5/10/chartex" xmlns:cx5="http://schemas.microsoft.com/office/drawing/2016/5/11/chartex" xmlns:cx6="http://schemas.microsoft.com/office/drawing/2016/5/12/chartex" xmlns:cx7="http://schemas.microsoft.com/office/drawing/2016/5/13/chartex" xmlns:cx8="http://schemas.microsoft.com/office/drawing/2016/5/14/chartex" xmlns:mc="http://schemas.openxmlformats.org/markup-compatibility/2006" xmlns:aink="http://schemas.microsoft.com/office/drawing/2016/ink" xmlns:am3d="http://schemas.microsoft.com/office/drawing/2017/model3d" xmlns:o="urn:schemas-microsoft-com:office:office" xmlns:r="http://schemas.openxmlformats.org/officeDocument/2006/relationships" xmlns:m="http://schemas.openxmlformats.org/officeDocument/2006/math" xmlns:v="urn:schemas-microsoft-com:vml" xmlns:wp14="http://schemas.microsoft.com/office/word/2010/wordprocessingDrawing" xmlns:wp="http://schemas.openxmlformats.org/drawingml/2006/wordprocessingDrawing" xmlns:w10="urn:schemas-microsoft-com:office:word" xmlns:w="http://schemas.openxmlformats.org/wordprocessingml/2006/main" xmlns:w14="http://schemas.microsoft.com/office/word/2010/wordml" xmlns:w15="http://schemas.microsoft.com/office/word/2012/wordml" xmlns:w16cex="http://schemas.microsoft.com/office/word/2018/wordml/cex" xmlns:w16cid="http://schemas.microsoft.com/office/word/2016/wordml/cid" xmlns:w16="http://schemas.microsoft.com/office/word/2018/wordml" xmlns:w16sdtdh="http://schemas.microsoft.com/office/word/2020/wordml/sdtdatahash" xmlns:w16se="http://schemas.microsoft.com/office/word/2015/wordml/symex" xmlns:wpg="http://schemas.microsoft.com/office/word/2010/wordprocessingGroup" xmlns:wpi="http://schemas.microsoft.com/office/word/2010/wordprocessingInk" xmlns:wne="http://schemas.microsoft.com/office/word/2006/wordml" xmlns:wps="http://schemas.microsoft.com/office/word/2010/wordprocessingShape" mc:Ignorable="w14 w15 w16se w16cid w16 w16cex w16sdtdh wp14">
   <w:body>
     <w:p>
       <w:pPr>
@@ -25,7 +25,7 @@
         <w:br/>
       </w:r>
       <w:r>
-        <w:t>November 2020</w:t>
+        <w:t>January 2022</w:t>
       </w:r>
     </w:p>
     <w:p>
@@ -37,12 +37,14 @@
       <w:r>
         <w:t xml:space="preserve">If you received SNAP as a compressed file, first decompress it with </w:t>
       </w:r>
+      <w:proofErr w:type="spellStart"/>
       <w:r>
         <w:rPr>
           <w:rStyle w:val="Emphasis"/>
         </w:rPr>
         <w:t>gunzip</w:t>
       </w:r>
+      <w:proofErr w:type="spellEnd"/>
       <w:r>
         <w:t>. Then use the following commands:</w:t>
       </w:r>
@@ -52,8 +54,13 @@
         <w:t>To build an index</w:t>
       </w:r>
       <w:r>
-        <w:t xml:space="preserve"> into a new directory named index-dir</w:t>
-      </w:r>
+        <w:t xml:space="preserve"> into a new directory named index-</w:t>
+      </w:r>
+      <w:proofErr w:type="spellStart"/>
+      <w:r>
+        <w:t>dir</w:t>
+      </w:r>
+      <w:proofErr w:type="spellEnd"/>
       <w:r>
         <w:t>:</w:t>
       </w:r>
@@ -83,33 +90,73 @@
         </w:rPr>
         <w:t xml:space="preserve"> index </w:t>
       </w:r>
+      <w:proofErr w:type="spellStart"/>
       <w:r>
         <w:rPr>
           <w:rStyle w:val="Emphasis"/>
         </w:rPr>
         <w:t>reference.fa</w:t>
       </w:r>
-      <w:r>
-        <w:rPr>
-          <w:rStyle w:val="Emphasis"/>
-        </w:rPr>
-        <w:t xml:space="preserve"> index-dir</w:t>
-      </w:r>
+      <w:proofErr w:type="spellEnd"/>
+      <w:r>
+        <w:rPr>
+          <w:rStyle w:val="Emphasis"/>
+        </w:rPr>
+        <w:t xml:space="preserve"> index-</w:t>
+      </w:r>
+      <w:proofErr w:type="spellStart"/>
+      <w:r>
+        <w:rPr>
+          <w:rStyle w:val="Emphasis"/>
+        </w:rPr>
+        <w:t>dir</w:t>
+      </w:r>
+      <w:proofErr w:type="spellEnd"/>
     </w:p>
     <w:p>
       <w:r>
         <w:t>You can also give the -s option to set seed siz</w:t>
       </w:r>
       <w:r>
-        <w:t>e.  The seed size is the minimum size of a perfect match between the read and the reference for a given alignment.  The default is 27, but you might want to choose a smaller size if have short reads (say, less than 100 bases).   Seed sizes below 20 are not recommended due to poor performance and false positives.</w:t>
-      </w:r>
-    </w:p>
-    <w:p>
-      <w:r>
-        <w:t>For a human genome reference, we recommend at least 64GB of memory.  However, it will work with only 48GB, but when you build the index you need to specify the -sm (“small memory”) switch, which will trade speed of index build for memory footprint.  If you do not have enough memory to build the index with -sm then you probably do not have enough memory to align reads with that index.</w:t>
-      </w:r>
-      <w:r>
-        <w:t xml:space="preserve">  -sm only affects the speed of index building; the indices built with it are the same as without it.</w:t>
+        <w:t>e.  The seed size is the minimum size of a perfect match between the read and the reference for a given alignment.  The default is 2</w:t>
+      </w:r>
+      <w:r>
+        <w:t>4</w:t>
+      </w:r>
+      <w:r>
+        <w:t>, but you might want to choose a smaller size if have short reads (say, less than 100 bases).   Seed sizes below 20 are not recommended due to poor performance and false positives.</w:t>
+      </w:r>
+    </w:p>
+    <w:p>
+      <w:r>
+        <w:t>For a human genome reference, we recommend at least 64GB of memory.  However, it will work with only 48GB, but when you build the index you need to specify the -</w:t>
+      </w:r>
+      <w:proofErr w:type="spellStart"/>
+      <w:r>
+        <w:t>sm</w:t>
+      </w:r>
+      <w:proofErr w:type="spellEnd"/>
+      <w:r>
+        <w:t xml:space="preserve"> (“small memory”) switch, which will trade speed of index build for memory footprint.  If you do not have enough memory to build the index with -</w:t>
+      </w:r>
+      <w:proofErr w:type="spellStart"/>
+      <w:r>
+        <w:t>sm</w:t>
+      </w:r>
+      <w:proofErr w:type="spellEnd"/>
+      <w:r>
+        <w:t xml:space="preserve"> then you probably do not have enough memory to align reads with that index.</w:t>
+      </w:r>
+      <w:r>
+        <w:t xml:space="preserve">  -</w:t>
+      </w:r>
+      <w:proofErr w:type="spellStart"/>
+      <w:r>
+        <w:t>sm</w:t>
+      </w:r>
+      <w:proofErr w:type="spellEnd"/>
+      <w:r>
+        <w:t xml:space="preserve"> only affects the speed of index building; the indices built with it are the same as without it.</w:t>
       </w:r>
     </w:p>
     <w:p>
@@ -134,24 +181,42 @@
         </w:rPr>
         <w:t xml:space="preserve"> index </w:t>
       </w:r>
+      <w:proofErr w:type="spellStart"/>
       <w:r>
         <w:rPr>
           <w:rStyle w:val="Emphasis"/>
         </w:rPr>
         <w:t>reference.fa</w:t>
       </w:r>
-      <w:r>
-        <w:rPr>
-          <w:rStyle w:val="Emphasis"/>
-        </w:rPr>
-        <w:t xml:space="preserve"> index-dir</w:t>
-      </w:r>
-      <w:r>
-        <w:rPr>
-          <w:rStyle w:val="Emphasis"/>
-        </w:rPr>
-        <w:t xml:space="preserve"> -sm</w:t>
-      </w:r>
+      <w:proofErr w:type="spellEnd"/>
+      <w:r>
+        <w:rPr>
+          <w:rStyle w:val="Emphasis"/>
+        </w:rPr>
+        <w:t xml:space="preserve"> index-</w:t>
+      </w:r>
+      <w:proofErr w:type="spellStart"/>
+      <w:r>
+        <w:rPr>
+          <w:rStyle w:val="Emphasis"/>
+        </w:rPr>
+        <w:t>dir</w:t>
+      </w:r>
+      <w:proofErr w:type="spellEnd"/>
+      <w:r>
+        <w:rPr>
+          <w:rStyle w:val="Emphasis"/>
+        </w:rPr>
+        <w:t xml:space="preserve"> -</w:t>
+      </w:r>
+      <w:proofErr w:type="spellStart"/>
+      <w:r>
+        <w:rPr>
+          <w:rStyle w:val="Emphasis"/>
+        </w:rPr>
+        <w:t>sm</w:t>
+      </w:r>
+      <w:proofErr w:type="spellEnd"/>
     </w:p>
     <w:p>
       <w:r>
@@ -181,8 +246,44 @@
         <w:rPr>
           <w:rStyle w:val="Emphasis"/>
         </w:rPr>
-        <w:t xml:space="preserve"> single index-dir reads.fq -o output.sam</w:t>
-      </w:r>
+        <w:t xml:space="preserve"> single index-</w:t>
+      </w:r>
+      <w:proofErr w:type="spellStart"/>
+      <w:r>
+        <w:rPr>
+          <w:rStyle w:val="Emphasis"/>
+        </w:rPr>
+        <w:t>dir</w:t>
+      </w:r>
+      <w:proofErr w:type="spellEnd"/>
+      <w:r>
+        <w:rPr>
+          <w:rStyle w:val="Emphasis"/>
+        </w:rPr>
+        <w:t xml:space="preserve"> </w:t>
+      </w:r>
+      <w:proofErr w:type="spellStart"/>
+      <w:r>
+        <w:rPr>
+          <w:rStyle w:val="Emphasis"/>
+        </w:rPr>
+        <w:t>reads.fq</w:t>
+      </w:r>
+      <w:proofErr w:type="spellEnd"/>
+      <w:r>
+        <w:rPr>
+          <w:rStyle w:val="Emphasis"/>
+        </w:rPr>
+        <w:t xml:space="preserve"> -o </w:t>
+      </w:r>
+      <w:proofErr w:type="spellStart"/>
+      <w:r>
+        <w:rPr>
+          <w:rStyle w:val="Emphasis"/>
+        </w:rPr>
+        <w:t>output.sam</w:t>
+      </w:r>
+      <w:proofErr w:type="spellEnd"/>
     </w:p>
     <w:p>
       <w:r>
@@ -200,12 +301,56 @@
         <w:rPr>
           <w:rStyle w:val="Emphasis"/>
         </w:rPr>
-        <w:t>snap paired index-dir read1.fq read2.fq -o output.sam</w:t>
-      </w:r>
-    </w:p>
-    <w:p>
-      <w:r>
-        <w:t xml:space="preserve">SNAP will also take input in SAM and BAM format, and will produce output in BAM format.  It will determine the file type by the file extension (“.sam” or “.bam” or “.fastq” for example).  </w:t>
+        <w:t>snap paired index-</w:t>
+      </w:r>
+      <w:proofErr w:type="spellStart"/>
+      <w:r>
+        <w:rPr>
+          <w:rStyle w:val="Emphasis"/>
+        </w:rPr>
+        <w:t>dir</w:t>
+      </w:r>
+      <w:proofErr w:type="spellEnd"/>
+      <w:r>
+        <w:rPr>
+          <w:rStyle w:val="Emphasis"/>
+        </w:rPr>
+        <w:t xml:space="preserve"> read1.fq read2.fq -o </w:t>
+      </w:r>
+      <w:proofErr w:type="spellStart"/>
+      <w:r>
+        <w:rPr>
+          <w:rStyle w:val="Emphasis"/>
+        </w:rPr>
+        <w:t>output.sam</w:t>
+      </w:r>
+      <w:proofErr w:type="spellEnd"/>
+    </w:p>
+    <w:p>
+      <w:r>
+        <w:t xml:space="preserve">SNAP will also take input in SAM and BAM </w:t>
+      </w:r>
+      <w:r>
+        <w:t>format and</w:t>
+      </w:r>
+      <w:r>
+        <w:t xml:space="preserve"> will produce output in BAM format.  It will determine the file type by the file extension (“.</w:t>
+      </w:r>
+      <w:proofErr w:type="spellStart"/>
+      <w:r>
+        <w:t>sam</w:t>
+      </w:r>
+      <w:proofErr w:type="spellEnd"/>
+      <w:r>
+        <w:t>” or “.bam” or “.</w:t>
+      </w:r>
+      <w:proofErr w:type="spellStart"/>
+      <w:r>
+        <w:t>fastq</w:t>
+      </w:r>
+      <w:proofErr w:type="spellEnd"/>
+      <w:r>
+        <w:t xml:space="preserve">” for example).  </w:t>
       </w:r>
     </w:p>
     <w:p>
@@ -236,7 +381,21 @@
         <w:rPr>
           <w:rStyle w:val="Emphasis"/>
         </w:rPr>
-        <w:t xml:space="preserve"> paired index-dir read1.fq read2.fq </w:t>
+        <w:t xml:space="preserve"> paired index-</w:t>
+      </w:r>
+      <w:proofErr w:type="spellStart"/>
+      <w:r>
+        <w:rPr>
+          <w:rStyle w:val="Emphasis"/>
+        </w:rPr>
+        <w:t>dir</w:t>
+      </w:r>
+      <w:proofErr w:type="spellEnd"/>
+      <w:r>
+        <w:rPr>
+          <w:rStyle w:val="Emphasis"/>
+        </w:rPr>
+        <w:t xml:space="preserve"> read1.fq read2.fq </w:t>
       </w:r>
       <w:r>
         <w:rPr>
@@ -248,7 +407,14 @@
         <w:rPr>
           <w:rStyle w:val="Emphasis"/>
         </w:rPr>
-        <w:t>-o output.</w:t>
+        <w:t xml:space="preserve">-o </w:t>
+      </w:r>
+      <w:proofErr w:type="spellStart"/>
+      <w:r>
+        <w:rPr>
+          <w:rStyle w:val="Emphasis"/>
+        </w:rPr>
+        <w:t>output.</w:t>
       </w:r>
       <w:r>
         <w:rPr>
@@ -256,6 +422,7 @@
         </w:rPr>
         <w:t>bam</w:t>
       </w:r>
+      <w:proofErr w:type="spellEnd"/>
     </w:p>
     <w:p>
       <w:r>
@@ -274,7 +441,7 @@
 </file>
 
 <file path=word/endnotes.xml><?xml version="1.0" encoding="utf-8"?>
-<w:endnotes xmlns:wpc="http://schemas.microsoft.com/office/word/2010/wordprocessingCanvas" xmlns:cx="http://schemas.microsoft.com/office/drawing/2014/chartex" xmlns:cx1="http://schemas.microsoft.com/office/drawing/2015/9/8/chartex" xmlns:cx2="http://schemas.microsoft.com/office/drawing/2015/10/21/chartex" xmlns:cx3="http://schemas.microsoft.com/office/drawing/2016/5/9/chartex" xmlns:cx4="http://schemas.microsoft.com/office/drawing/2016/5/10/chartex" xmlns:cx5="http://schemas.microsoft.com/office/drawing/2016/5/11/chartex" xmlns:cx6="http://schemas.microsoft.com/office/drawing/2016/5/12/chartex" xmlns:cx7="http://schemas.microsoft.com/office/drawing/2016/5/13/chartex" xmlns:cx8="http://schemas.microsoft.com/office/drawing/2016/5/14/chartex" xmlns:mc="http://schemas.openxmlformats.org/markup-compatibility/2006" xmlns:aink="http://schemas.microsoft.com/office/drawing/2016/ink" xmlns:am3d="http://schemas.microsoft.com/office/drawing/2017/model3d" xmlns:o="urn:schemas-microsoft-com:office:office" xmlns:r="http://schemas.openxmlformats.org/officeDocument/2006/relationships" xmlns:m="http://schemas.openxmlformats.org/officeDocument/2006/math" xmlns:v="urn:schemas-microsoft-com:vml" xmlns:wp14="http://schemas.microsoft.com/office/word/2010/wordprocessingDrawing" xmlns:wp="http://schemas.openxmlformats.org/drawingml/2006/wordprocessingDrawing" xmlns:w10="urn:schemas-microsoft-com:office:word" xmlns:w="http://schemas.openxmlformats.org/wordprocessingml/2006/main" xmlns:w14="http://schemas.microsoft.com/office/word/2010/wordml" xmlns:w15="http://schemas.microsoft.com/office/word/2012/wordml" xmlns:w16cex="http://schemas.microsoft.com/office/word/2018/wordml/cex" xmlns:w16cid="http://schemas.microsoft.com/office/word/2016/wordml/cid" xmlns:w16="http://schemas.microsoft.com/office/word/2018/wordml" xmlns:w16se="http://schemas.microsoft.com/office/word/2015/wordml/symex" xmlns:wpg="http://schemas.microsoft.com/office/word/2010/wordprocessingGroup" xmlns:wpi="http://schemas.microsoft.com/office/word/2010/wordprocessingInk" xmlns:wne="http://schemas.microsoft.com/office/word/2006/wordml" xmlns:wps="http://schemas.microsoft.com/office/word/2010/wordprocessingShape" mc:Ignorable="w14 w15 w16se w16cid w16 w16cex wp14">
+<w:endnotes xmlns:wpc="http://schemas.microsoft.com/office/word/2010/wordprocessingCanvas" xmlns:cx="http://schemas.microsoft.com/office/drawing/2014/chartex" xmlns:cx1="http://schemas.microsoft.com/office/drawing/2015/9/8/chartex" xmlns:cx2="http://schemas.microsoft.com/office/drawing/2015/10/21/chartex" xmlns:cx3="http://schemas.microsoft.com/office/drawing/2016/5/9/chartex" xmlns:cx4="http://schemas.microsoft.com/office/drawing/2016/5/10/chartex" xmlns:cx5="http://schemas.microsoft.com/office/drawing/2016/5/11/chartex" xmlns:cx6="http://schemas.microsoft.com/office/drawing/2016/5/12/chartex" xmlns:cx7="http://schemas.microsoft.com/office/drawing/2016/5/13/chartex" xmlns:cx8="http://schemas.microsoft.com/office/drawing/2016/5/14/chartex" xmlns:mc="http://schemas.openxmlformats.org/markup-compatibility/2006" xmlns:aink="http://schemas.microsoft.com/office/drawing/2016/ink" xmlns:am3d="http://schemas.microsoft.com/office/drawing/2017/model3d" xmlns:o="urn:schemas-microsoft-com:office:office" xmlns:r="http://schemas.openxmlformats.org/officeDocument/2006/relationships" xmlns:m="http://schemas.openxmlformats.org/officeDocument/2006/math" xmlns:v="urn:schemas-microsoft-com:vml" xmlns:wp14="http://schemas.microsoft.com/office/word/2010/wordprocessingDrawing" xmlns:wp="http://schemas.openxmlformats.org/drawingml/2006/wordprocessingDrawing" xmlns:w10="urn:schemas-microsoft-com:office:word" xmlns:w="http://schemas.openxmlformats.org/wordprocessingml/2006/main" xmlns:w14="http://schemas.microsoft.com/office/word/2010/wordml" xmlns:w15="http://schemas.microsoft.com/office/word/2012/wordml" xmlns:w16cex="http://schemas.microsoft.com/office/word/2018/wordml/cex" xmlns:w16cid="http://schemas.microsoft.com/office/word/2016/wordml/cid" xmlns:w16="http://schemas.microsoft.com/office/word/2018/wordml" xmlns:w16sdtdh="http://schemas.microsoft.com/office/word/2020/wordml/sdtdatahash" xmlns:w16se="http://schemas.microsoft.com/office/word/2015/wordml/symex" xmlns:wpg="http://schemas.microsoft.com/office/word/2010/wordprocessingGroup" xmlns:wpi="http://schemas.microsoft.com/office/word/2010/wordprocessingInk" xmlns:wne="http://schemas.microsoft.com/office/word/2006/wordml" xmlns:wps="http://schemas.microsoft.com/office/word/2010/wordprocessingShape" mc:Ignorable="w14 w15 w16se w16cid w16 w16cex w16sdtdh wp14">
   <w:endnote w:type="separator" w:id="-1">
     <w:p>
       <w:pPr>
@@ -299,7 +466,7 @@
 </file>
 
 <file path=word/footnotes.xml><?xml version="1.0" encoding="utf-8"?>
-<w:footnotes xmlns:wpc="http://schemas.microsoft.com/office/word/2010/wordprocessingCanvas" xmlns:cx="http://schemas.microsoft.com/office/drawing/2014/chartex" xmlns:cx1="http://schemas.microsoft.com/office/drawing/2015/9/8/chartex" xmlns:cx2="http://schemas.microsoft.com/office/drawing/2015/10/21/chartex" xmlns:cx3="http://schemas.microsoft.com/office/drawing/2016/5/9/chartex" xmlns:cx4="http://schemas.microsoft.com/office/drawing/2016/5/10/chartex" xmlns:cx5="http://schemas.microsoft.com/office/drawing/2016/5/11/chartex" xmlns:cx6="http://schemas.microsoft.com/office/drawing/2016/5/12/chartex" xmlns:cx7="http://schemas.microsoft.com/office/drawing/2016/5/13/chartex" xmlns:cx8="http://schemas.microsoft.com/office/drawing/2016/5/14/chartex" xmlns:mc="http://schemas.openxmlformats.org/markup-compatibility/2006" xmlns:aink="http://schemas.microsoft.com/office/drawing/2016/ink" xmlns:am3d="http://schemas.microsoft.com/office/drawing/2017/model3d" xmlns:o="urn:schemas-microsoft-com:office:office" xmlns:r="http://schemas.openxmlformats.org/officeDocument/2006/relationships" xmlns:m="http://schemas.openxmlformats.org/officeDocument/2006/math" xmlns:v="urn:schemas-microsoft-com:vml" xmlns:wp14="http://schemas.microsoft.com/office/word/2010/wordprocessingDrawing" xmlns:wp="http://schemas.openxmlformats.org/drawingml/2006/wordprocessingDrawing" xmlns:w10="urn:schemas-microsoft-com:office:word" xmlns:w="http://schemas.openxmlformats.org/wordprocessingml/2006/main" xmlns:w14="http://schemas.microsoft.com/office/word/2010/wordml" xmlns:w15="http://schemas.microsoft.com/office/word/2012/wordml" xmlns:w16cex="http://schemas.microsoft.com/office/word/2018/wordml/cex" xmlns:w16cid="http://schemas.microsoft.com/office/word/2016/wordml/cid" xmlns:w16="http://schemas.microsoft.com/office/word/2018/wordml" xmlns:w16se="http://schemas.microsoft.com/office/word/2015/wordml/symex" xmlns:wpg="http://schemas.microsoft.com/office/word/2010/wordprocessingGroup" xmlns:wpi="http://schemas.microsoft.com/office/word/2010/wordprocessingInk" xmlns:wne="http://schemas.microsoft.com/office/word/2006/wordml" xmlns:wps="http://schemas.microsoft.com/office/word/2010/wordprocessingShape" mc:Ignorable="w14 w15 w16se w16cid w16 w16cex wp14">
+<w:footnotes xmlns:wpc="http://schemas.microsoft.com/office/word/2010/wordprocessingCanvas" xmlns:cx="http://schemas.microsoft.com/office/drawing/2014/chartex" xmlns:cx1="http://schemas.microsoft.com/office/drawing/2015/9/8/chartex" xmlns:cx2="http://schemas.microsoft.com/office/drawing/2015/10/21/chartex" xmlns:cx3="http://schemas.microsoft.com/office/drawing/2016/5/9/chartex" xmlns:cx4="http://schemas.microsoft.com/office/drawing/2016/5/10/chartex" xmlns:cx5="http://schemas.microsoft.com/office/drawing/2016/5/11/chartex" xmlns:cx6="http://schemas.microsoft.com/office/drawing/2016/5/12/chartex" xmlns:cx7="http://schemas.microsoft.com/office/drawing/2016/5/13/chartex" xmlns:cx8="http://schemas.microsoft.com/office/drawing/2016/5/14/chartex" xmlns:mc="http://schemas.openxmlformats.org/markup-compatibility/2006" xmlns:aink="http://schemas.microsoft.com/office/drawing/2016/ink" xmlns:am3d="http://schemas.microsoft.com/office/drawing/2017/model3d" xmlns:o="urn:schemas-microsoft-com:office:office" xmlns:r="http://schemas.openxmlformats.org/officeDocument/2006/relationships" xmlns:m="http://schemas.openxmlformats.org/officeDocument/2006/math" xmlns:v="urn:schemas-microsoft-com:vml" xmlns:wp14="http://schemas.microsoft.com/office/word/2010/wordprocessingDrawing" xmlns:wp="http://schemas.openxmlformats.org/drawingml/2006/wordprocessingDrawing" xmlns:w10="urn:schemas-microsoft-com:office:word" xmlns:w="http://schemas.openxmlformats.org/wordprocessingml/2006/main" xmlns:w14="http://schemas.microsoft.com/office/word/2010/wordml" xmlns:w15="http://schemas.microsoft.com/office/word/2012/wordml" xmlns:w16cex="http://schemas.microsoft.com/office/word/2018/wordml/cex" xmlns:w16cid="http://schemas.microsoft.com/office/word/2016/wordml/cid" xmlns:w16="http://schemas.microsoft.com/office/word/2018/wordml" xmlns:w16sdtdh="http://schemas.microsoft.com/office/word/2020/wordml/sdtdatahash" xmlns:w16se="http://schemas.microsoft.com/office/word/2015/wordml/symex" xmlns:wpg="http://schemas.microsoft.com/office/word/2010/wordprocessingGroup" xmlns:wpi="http://schemas.microsoft.com/office/word/2010/wordprocessingInk" xmlns:wne="http://schemas.microsoft.com/office/word/2006/wordml" xmlns:wps="http://schemas.microsoft.com/office/word/2010/wordprocessingShape" mc:Ignorable="w14 w15 w16se w16cid w16 w16cex w16sdtdh wp14">
   <w:footnote w:type="separator" w:id="-1">
     <w:p>
       <w:pPr>
@@ -324,7 +491,7 @@
 </file>
 
 <file path=word/numbering.xml><?xml version="1.0" encoding="utf-8"?>
-<w:numbering xmlns:wpc="http://schemas.microsoft.com/office/word/2010/wordprocessingCanvas" xmlns:cx="http://schemas.microsoft.com/office/drawing/2014/chartex" xmlns:cx1="http://schemas.microsoft.com/office/drawing/2015/9/8/chartex" xmlns:cx2="http://schemas.microsoft.com/office/drawing/2015/10/21/chartex" xmlns:cx3="http://schemas.microsoft.com/office/drawing/2016/5/9/chartex" xmlns:cx4="http://schemas.microsoft.com/office/drawing/2016/5/10/chartex" xmlns:cx5="http://schemas.microsoft.com/office/drawing/2016/5/11/chartex" xmlns:cx6="http://schemas.microsoft.com/office/drawing/2016/5/12/chartex" xmlns:cx7="http://schemas.microsoft.com/office/drawing/2016/5/13/chartex" xmlns:cx8="http://schemas.microsoft.com/office/drawing/2016/5/14/chartex" xmlns:mc="http://schemas.openxmlformats.org/markup-compatibility/2006" xmlns:aink="http://schemas.microsoft.com/office/drawing/2016/ink" xmlns:am3d="http://schemas.microsoft.com/office/drawing/2017/model3d" xmlns:o="urn:schemas-microsoft-com:office:office" xmlns:r="http://schemas.openxmlformats.org/officeDocument/2006/relationships" xmlns:m="http://schemas.openxmlformats.org/officeDocument/2006/math" xmlns:v="urn:schemas-microsoft-com:vml" xmlns:wp14="http://schemas.microsoft.com/office/word/2010/wordprocessingDrawing" xmlns:wp="http://schemas.openxmlformats.org/drawingml/2006/wordprocessingDrawing" xmlns:w10="urn:schemas-microsoft-com:office:word" xmlns:w="http://schemas.openxmlformats.org/wordprocessingml/2006/main" xmlns:w14="http://schemas.microsoft.com/office/word/2010/wordml" xmlns:w15="http://schemas.microsoft.com/office/word/2012/wordml" xmlns:w16cex="http://schemas.microsoft.com/office/word/2018/wordml/cex" xmlns:w16cid="http://schemas.microsoft.com/office/word/2016/wordml/cid" xmlns:w16="http://schemas.microsoft.com/office/word/2018/wordml" xmlns:w16se="http://schemas.microsoft.com/office/word/2015/wordml/symex" xmlns:wpg="http://schemas.microsoft.com/office/word/2010/wordprocessingGroup" xmlns:wpi="http://schemas.microsoft.com/office/word/2010/wordprocessingInk" xmlns:wne="http://schemas.microsoft.com/office/word/2006/wordml" xmlns:wps="http://schemas.microsoft.com/office/word/2010/wordprocessingShape" mc:Ignorable="w14 w15 w16se w16cid w16 w16cex wp14">
+<w:numbering xmlns:wpc="http://schemas.microsoft.com/office/word/2010/wordprocessingCanvas" xmlns:cx="http://schemas.microsoft.com/office/drawing/2014/chartex" xmlns:cx1="http://schemas.microsoft.com/office/drawing/2015/9/8/chartex" xmlns:cx2="http://schemas.microsoft.com/office/drawing/2015/10/21/chartex" xmlns:cx3="http://schemas.microsoft.com/office/drawing/2016/5/9/chartex" xmlns:cx4="http://schemas.microsoft.com/office/drawing/2016/5/10/chartex" xmlns:cx5="http://schemas.microsoft.com/office/drawing/2016/5/11/chartex" xmlns:cx6="http://schemas.microsoft.com/office/drawing/2016/5/12/chartex" xmlns:cx7="http://schemas.microsoft.com/office/drawing/2016/5/13/chartex" xmlns:cx8="http://schemas.microsoft.com/office/drawing/2016/5/14/chartex" xmlns:mc="http://schemas.openxmlformats.org/markup-compatibility/2006" xmlns:aink="http://schemas.microsoft.com/office/drawing/2016/ink" xmlns:am3d="http://schemas.microsoft.com/office/drawing/2017/model3d" xmlns:o="urn:schemas-microsoft-com:office:office" xmlns:r="http://schemas.openxmlformats.org/officeDocument/2006/relationships" xmlns:m="http://schemas.openxmlformats.org/officeDocument/2006/math" xmlns:v="urn:schemas-microsoft-com:vml" xmlns:wp14="http://schemas.microsoft.com/office/word/2010/wordprocessingDrawing" xmlns:wp="http://schemas.openxmlformats.org/drawingml/2006/wordprocessingDrawing" xmlns:w10="urn:schemas-microsoft-com:office:word" xmlns:w="http://schemas.openxmlformats.org/wordprocessingml/2006/main" xmlns:w14="http://schemas.microsoft.com/office/word/2010/wordml" xmlns:w15="http://schemas.microsoft.com/office/word/2012/wordml" xmlns:w16cex="http://schemas.microsoft.com/office/word/2018/wordml/cex" xmlns:w16cid="http://schemas.microsoft.com/office/word/2016/wordml/cid" xmlns:w16="http://schemas.microsoft.com/office/word/2018/wordml" xmlns:w16sdtdh="http://schemas.microsoft.com/office/word/2020/wordml/sdtdatahash" xmlns:w16se="http://schemas.microsoft.com/office/word/2015/wordml/symex" xmlns:wpg="http://schemas.microsoft.com/office/word/2010/wordprocessingGroup" xmlns:wpi="http://schemas.microsoft.com/office/word/2010/wordprocessingInk" xmlns:wne="http://schemas.microsoft.com/office/word/2006/wordml" xmlns:wps="http://schemas.microsoft.com/office/word/2010/wordprocessingShape" mc:Ignorable="w14 w15 w16se w16cid w16 w16cex w16sdtdh wp14">
   <w:abstractNum w:abstractNumId="0" w15:restartNumberingAfterBreak="0">
     <w:nsid w:val="68735612"/>
     <w:multiLevelType w:val="hybridMultilevel"/>
@@ -445,7 +612,7 @@
 </file>
 
 <file path=word/styles.xml><?xml version="1.0" encoding="utf-8"?>
-<w:styles xmlns:mc="http://schemas.openxmlformats.org/markup-compatibility/2006" xmlns:r="http://schemas.openxmlformats.org/officeDocument/2006/relationships" xmlns:w="http://schemas.openxmlformats.org/wordprocessingml/2006/main" xmlns:w14="http://schemas.microsoft.com/office/word/2010/wordml" xmlns:w15="http://schemas.microsoft.com/office/word/2012/wordml" xmlns:w16cex="http://schemas.microsoft.com/office/word/2018/wordml/cex" xmlns:w16cid="http://schemas.microsoft.com/office/word/2016/wordml/cid" xmlns:w16="http://schemas.microsoft.com/office/word/2018/wordml" xmlns:w16se="http://schemas.microsoft.com/office/word/2015/wordml/symex" mc:Ignorable="w14 w15 w16se w16cid w16 w16cex">
+<w:styles xmlns:mc="http://schemas.openxmlformats.org/markup-compatibility/2006" xmlns:r="http://schemas.openxmlformats.org/officeDocument/2006/relationships" xmlns:w="http://schemas.openxmlformats.org/wordprocessingml/2006/main" xmlns:w14="http://schemas.microsoft.com/office/word/2010/wordml" xmlns:w15="http://schemas.microsoft.com/office/word/2012/wordml" xmlns:w16cex="http://schemas.microsoft.com/office/word/2018/wordml/cex" xmlns:w16cid="http://schemas.microsoft.com/office/word/2016/wordml/cid" xmlns:w16="http://schemas.microsoft.com/office/word/2018/wordml" xmlns:w16sdtdh="http://schemas.microsoft.com/office/word/2020/wordml/sdtdatahash" xmlns:w16se="http://schemas.microsoft.com/office/word/2015/wordml/symex" mc:Ignorable="w14 w15 w16se w16cid w16 w16cex w16sdtdh">
   <w:docDefaults>
     <w:rPrDefault>
       <w:rPr>
@@ -729,11 +896,6 @@
     <w:lsdException w:name="Book Title" w:uiPriority="33" w:qFormat="1"/>
     <w:lsdException w:name="Bibliography" w:semiHidden="1" w:uiPriority="37" w:unhideWhenUsed="1"/>
     <w:lsdException w:name="TOC Heading" w:semiHidden="1" w:uiPriority="39" w:unhideWhenUsed="1" w:qFormat="1"/>
-    <w:lsdException w:name="Plain Table 5" w:semiHidden="1" w:unhideWhenUsed="1"/>
-    <w:lsdException w:name="Grid Table Light" w:semiHidden="1" w:unhideWhenUsed="1"/>
-    <w:lsdException w:name="Grid Table 1 Light" w:semiHidden="1" w:unhideWhenUsed="1"/>
-    <w:lsdException w:name="Grid Table 2" w:semiHidden="1" w:unhideWhenUsed="1"/>
-    <w:lsdException w:name="Grid Table 3" w:semiHidden="1" w:unhideWhenUsed="1"/>
     <w:lsdException w:name="Grid Table 4" w:uiPriority="49"/>
     <w:lsdException w:name="Grid Table 5 Dark" w:uiPriority="50"/>
     <w:lsdException w:name="Grid Table 6 Colorful" w:uiPriority="51"/>

</xml_diff>

<commit_message>
2.0.2.dev.4: preserve FASTQ comments, instrumentation, code cleanup, bugfix, update quick start
</commit_message>
<xml_diff>
--- a/docs/QuickStart.docx
+++ b/docs/QuickStart.docx
@@ -1,6 +1,6 @@
 
 <file path=word/document.xml><?xml version="1.0" encoding="utf-8"?>
-<w:document xmlns:wpc="http://schemas.microsoft.com/office/word/2010/wordprocessingCanvas" xmlns:cx="http://schemas.microsoft.com/office/drawing/2014/chartex" xmlns:cx1="http://schemas.microsoft.com/office/drawing/2015/9/8/chartex" xmlns:cx2="http://schemas.microsoft.com/office/drawing/2015/10/21/chartex" xmlns:cx3="http://schemas.microsoft.com/office/drawing/2016/5/9/chartex" xmlns:cx4="http://schemas.microsoft.com/office/drawing/2016/5/10/chartex" xmlns:cx5="http://schemas.microsoft.com/office/drawing/2016/5/11/chartex" xmlns:cx6="http://schemas.microsoft.com/office/drawing/2016/5/12/chartex" xmlns:cx7="http://schemas.microsoft.com/office/drawing/2016/5/13/chartex" xmlns:cx8="http://schemas.microsoft.com/office/drawing/2016/5/14/chartex" xmlns:mc="http://schemas.openxmlformats.org/markup-compatibility/2006" xmlns:aink="http://schemas.microsoft.com/office/drawing/2016/ink" xmlns:am3d="http://schemas.microsoft.com/office/drawing/2017/model3d" xmlns:o="urn:schemas-microsoft-com:office:office" xmlns:r="http://schemas.openxmlformats.org/officeDocument/2006/relationships" xmlns:m="http://schemas.openxmlformats.org/officeDocument/2006/math" xmlns:v="urn:schemas-microsoft-com:vml" xmlns:wp14="http://schemas.microsoft.com/office/word/2010/wordprocessingDrawing" xmlns:wp="http://schemas.openxmlformats.org/drawingml/2006/wordprocessingDrawing" xmlns:w10="urn:schemas-microsoft-com:office:word" xmlns:w="http://schemas.openxmlformats.org/wordprocessingml/2006/main" xmlns:w14="http://schemas.microsoft.com/office/word/2010/wordml" xmlns:w15="http://schemas.microsoft.com/office/word/2012/wordml" xmlns:w16cex="http://schemas.microsoft.com/office/word/2018/wordml/cex" xmlns:w16cid="http://schemas.microsoft.com/office/word/2016/wordml/cid" xmlns:w16="http://schemas.microsoft.com/office/word/2018/wordml" xmlns:w16sdtdh="http://schemas.microsoft.com/office/word/2020/wordml/sdtdatahash" xmlns:w16se="http://schemas.microsoft.com/office/word/2015/wordml/symex" xmlns:wpg="http://schemas.microsoft.com/office/word/2010/wordprocessingGroup" xmlns:wpi="http://schemas.microsoft.com/office/word/2010/wordprocessingInk" xmlns:wne="http://schemas.microsoft.com/office/word/2006/wordml" xmlns:wps="http://schemas.microsoft.com/office/word/2010/wordprocessingShape" mc:Ignorable="w14 w15 w16se w16cid w16 w16cex w16sdtdh wp14">
+<w:document xmlns:wpc="http://schemas.microsoft.com/office/word/2010/wordprocessingCanvas" xmlns:cx="http://schemas.microsoft.com/office/drawing/2014/chartex" xmlns:cx1="http://schemas.microsoft.com/office/drawing/2015/9/8/chartex" xmlns:cx2="http://schemas.microsoft.com/office/drawing/2015/10/21/chartex" xmlns:cx3="http://schemas.microsoft.com/office/drawing/2016/5/9/chartex" xmlns:cx4="http://schemas.microsoft.com/office/drawing/2016/5/10/chartex" xmlns:cx5="http://schemas.microsoft.com/office/drawing/2016/5/11/chartex" xmlns:cx6="http://schemas.microsoft.com/office/drawing/2016/5/12/chartex" xmlns:cx7="http://schemas.microsoft.com/office/drawing/2016/5/13/chartex" xmlns:cx8="http://schemas.microsoft.com/office/drawing/2016/5/14/chartex" xmlns:mc="http://schemas.openxmlformats.org/markup-compatibility/2006" xmlns:aink="http://schemas.microsoft.com/office/drawing/2016/ink" xmlns:am3d="http://schemas.microsoft.com/office/drawing/2017/model3d" xmlns:o="urn:schemas-microsoft-com:office:office" xmlns:oel="http://schemas.microsoft.com/office/2019/extlst" xmlns:r="http://schemas.openxmlformats.org/officeDocument/2006/relationships" xmlns:m="http://schemas.openxmlformats.org/officeDocument/2006/math" xmlns:v="urn:schemas-microsoft-com:vml" xmlns:wp14="http://schemas.microsoft.com/office/word/2010/wordprocessingDrawing" xmlns:wp="http://schemas.openxmlformats.org/drawingml/2006/wordprocessingDrawing" xmlns:w10="urn:schemas-microsoft-com:office:word" xmlns:w="http://schemas.openxmlformats.org/wordprocessingml/2006/main" xmlns:w14="http://schemas.microsoft.com/office/word/2010/wordml" xmlns:w15="http://schemas.microsoft.com/office/word/2012/wordml" xmlns:w16cex="http://schemas.microsoft.com/office/word/2018/wordml/cex" xmlns:w16cid="http://schemas.microsoft.com/office/word/2016/wordml/cid" xmlns:w16="http://schemas.microsoft.com/office/word/2018/wordml" xmlns:w16sdtdh="http://schemas.microsoft.com/office/word/2020/wordml/sdtdatahash" xmlns:w16se="http://schemas.microsoft.com/office/word/2015/wordml/symex" xmlns:wpg="http://schemas.microsoft.com/office/word/2010/wordprocessingGroup" xmlns:wpi="http://schemas.microsoft.com/office/word/2010/wordprocessingInk" xmlns:wne="http://schemas.microsoft.com/office/word/2006/wordml" xmlns:wps="http://schemas.microsoft.com/office/word/2010/wordprocessingShape" mc:Ignorable="w14 w15 w16se w16cid w16 w16cex w16sdtdh wp14">
   <w:body>
     <w:p>
       <w:pPr>
@@ -25,7 +25,10 @@
         <w:br/>
       </w:r>
       <w:r>
-        <w:t>January 2022</w:t>
+        <w:t>August</w:t>
+      </w:r>
+      <w:r>
+        <w:t xml:space="preserve"> 2022</w:t>
       </w:r>
     </w:p>
     <w:p>
@@ -37,14 +40,12 @@
       <w:r>
         <w:t xml:space="preserve">If you received SNAP as a compressed file, first decompress it with </w:t>
       </w:r>
-      <w:proofErr w:type="spellStart"/>
       <w:r>
         <w:rPr>
           <w:rStyle w:val="Emphasis"/>
         </w:rPr>
         <w:t>gunzip</w:t>
       </w:r>
-      <w:proofErr w:type="spellEnd"/>
       <w:r>
         <w:t>. Then use the following commands:</w:t>
       </w:r>
@@ -54,13 +55,8 @@
         <w:t>To build an index</w:t>
       </w:r>
       <w:r>
-        <w:t xml:space="preserve"> into a new directory named index-</w:t>
-      </w:r>
-      <w:proofErr w:type="spellStart"/>
-      <w:r>
-        <w:t>dir</w:t>
-      </w:r>
-      <w:proofErr w:type="spellEnd"/>
+        <w:t xml:space="preserve"> into a new directory named index-dir</w:t>
+      </w:r>
       <w:r>
         <w:t>:</w:t>
       </w:r>
@@ -90,28 +86,18 @@
         </w:rPr>
         <w:t xml:space="preserve"> index </w:t>
       </w:r>
-      <w:proofErr w:type="spellStart"/>
       <w:r>
         <w:rPr>
           <w:rStyle w:val="Emphasis"/>
         </w:rPr>
         <w:t>reference.fa</w:t>
       </w:r>
-      <w:proofErr w:type="spellEnd"/>
-      <w:r>
-        <w:rPr>
-          <w:rStyle w:val="Emphasis"/>
-        </w:rPr>
-        <w:t xml:space="preserve"> index-</w:t>
-      </w:r>
-      <w:proofErr w:type="spellStart"/>
-      <w:r>
-        <w:rPr>
-          <w:rStyle w:val="Emphasis"/>
-        </w:rPr>
-        <w:t>dir</w:t>
-      </w:r>
-      <w:proofErr w:type="spellEnd"/>
+      <w:r>
+        <w:rPr>
+          <w:rStyle w:val="Emphasis"/>
+        </w:rPr>
+        <w:t xml:space="preserve"> index-dir</w:t>
+      </w:r>
     </w:p>
     <w:p>
       <w:r>
@@ -129,34 +115,10 @@
     </w:p>
     <w:p>
       <w:r>
-        <w:t>For a human genome reference, we recommend at least 64GB of memory.  However, it will work with only 48GB, but when you build the index you need to specify the -</w:t>
-      </w:r>
-      <w:proofErr w:type="spellStart"/>
-      <w:r>
-        <w:t>sm</w:t>
-      </w:r>
-      <w:proofErr w:type="spellEnd"/>
-      <w:r>
-        <w:t xml:space="preserve"> (“small memory”) switch, which will trade speed of index build for memory footprint.  If you do not have enough memory to build the index with -</w:t>
-      </w:r>
-      <w:proofErr w:type="spellStart"/>
-      <w:r>
-        <w:t>sm</w:t>
-      </w:r>
-      <w:proofErr w:type="spellEnd"/>
-      <w:r>
-        <w:t xml:space="preserve"> then you probably do not have enough memory to align reads with that index.</w:t>
-      </w:r>
-      <w:r>
-        <w:t xml:space="preserve">  -</w:t>
-      </w:r>
-      <w:proofErr w:type="spellStart"/>
-      <w:r>
-        <w:t>sm</w:t>
-      </w:r>
-      <w:proofErr w:type="spellEnd"/>
-      <w:r>
-        <w:t xml:space="preserve"> only affects the speed of index building; the indices built with it are the same as without it.</w:t>
+        <w:t>For a human genome reference, we recommend at least 64GB of memory.  However, it will work with only 48GB, but when you build the index you need to specify the -sm (“small memory”) switch, which will trade speed of index build for memory footprint.  If you do not have enough memory to build the index with -sm then you probably do not have enough memory to align reads with that index.</w:t>
+      </w:r>
+      <w:r>
+        <w:t xml:space="preserve">  -sm only affects the speed of index building; the indices built with it are the same as without it.</w:t>
       </w:r>
     </w:p>
     <w:p>
@@ -181,42 +143,24 @@
         </w:rPr>
         <w:t xml:space="preserve"> index </w:t>
       </w:r>
-      <w:proofErr w:type="spellStart"/>
       <w:r>
         <w:rPr>
           <w:rStyle w:val="Emphasis"/>
         </w:rPr>
         <w:t>reference.fa</w:t>
       </w:r>
-      <w:proofErr w:type="spellEnd"/>
-      <w:r>
-        <w:rPr>
-          <w:rStyle w:val="Emphasis"/>
-        </w:rPr>
-        <w:t xml:space="preserve"> index-</w:t>
-      </w:r>
-      <w:proofErr w:type="spellStart"/>
-      <w:r>
-        <w:rPr>
-          <w:rStyle w:val="Emphasis"/>
-        </w:rPr>
-        <w:t>dir</w:t>
-      </w:r>
-      <w:proofErr w:type="spellEnd"/>
-      <w:r>
-        <w:rPr>
-          <w:rStyle w:val="Emphasis"/>
-        </w:rPr>
-        <w:t xml:space="preserve"> -</w:t>
-      </w:r>
-      <w:proofErr w:type="spellStart"/>
-      <w:r>
-        <w:rPr>
-          <w:rStyle w:val="Emphasis"/>
-        </w:rPr>
-        <w:t>sm</w:t>
-      </w:r>
-      <w:proofErr w:type="spellEnd"/>
+      <w:r>
+        <w:rPr>
+          <w:rStyle w:val="Emphasis"/>
+        </w:rPr>
+        <w:t xml:space="preserve"> index-dir</w:t>
+      </w:r>
+      <w:r>
+        <w:rPr>
+          <w:rStyle w:val="Emphasis"/>
+        </w:rPr>
+        <w:t xml:space="preserve"> -sm</w:t>
+      </w:r>
     </w:p>
     <w:p>
       <w:r>
@@ -246,44 +190,8 @@
         <w:rPr>
           <w:rStyle w:val="Emphasis"/>
         </w:rPr>
-        <w:t xml:space="preserve"> single index-</w:t>
-      </w:r>
-      <w:proofErr w:type="spellStart"/>
-      <w:r>
-        <w:rPr>
-          <w:rStyle w:val="Emphasis"/>
-        </w:rPr>
-        <w:t>dir</w:t>
-      </w:r>
-      <w:proofErr w:type="spellEnd"/>
-      <w:r>
-        <w:rPr>
-          <w:rStyle w:val="Emphasis"/>
-        </w:rPr>
-        <w:t xml:space="preserve"> </w:t>
-      </w:r>
-      <w:proofErr w:type="spellStart"/>
-      <w:r>
-        <w:rPr>
-          <w:rStyle w:val="Emphasis"/>
-        </w:rPr>
-        <w:t>reads.fq</w:t>
-      </w:r>
-      <w:proofErr w:type="spellEnd"/>
-      <w:r>
-        <w:rPr>
-          <w:rStyle w:val="Emphasis"/>
-        </w:rPr>
-        <w:t xml:space="preserve"> -o </w:t>
-      </w:r>
-      <w:proofErr w:type="spellStart"/>
-      <w:r>
-        <w:rPr>
-          <w:rStyle w:val="Emphasis"/>
-        </w:rPr>
-        <w:t>output.sam</w:t>
-      </w:r>
-      <w:proofErr w:type="spellEnd"/>
+        <w:t xml:space="preserve"> single index-dir reads.fq -o output.sam</w:t>
+      </w:r>
     </w:p>
     <w:p>
       <w:r>
@@ -301,30 +209,20 @@
         <w:rPr>
           <w:rStyle w:val="Emphasis"/>
         </w:rPr>
-        <w:t>snap paired index-</w:t>
-      </w:r>
-      <w:proofErr w:type="spellStart"/>
-      <w:r>
-        <w:rPr>
-          <w:rStyle w:val="Emphasis"/>
-        </w:rPr>
-        <w:t>dir</w:t>
-      </w:r>
-      <w:proofErr w:type="spellEnd"/>
-      <w:r>
-        <w:rPr>
-          <w:rStyle w:val="Emphasis"/>
-        </w:rPr>
-        <w:t xml:space="preserve"> read1.fq read2.fq -o </w:t>
-      </w:r>
-      <w:proofErr w:type="spellStart"/>
-      <w:r>
-        <w:rPr>
-          <w:rStyle w:val="Emphasis"/>
-        </w:rPr>
-        <w:t>output.sam</w:t>
-      </w:r>
-      <w:proofErr w:type="spellEnd"/>
+        <w:t>snap</w:t>
+      </w:r>
+      <w:r>
+        <w:rPr>
+          <w:rStyle w:val="Emphasis"/>
+        </w:rPr>
+        <w:t>-aligner</w:t>
+      </w:r>
+      <w:r>
+        <w:rPr>
+          <w:rStyle w:val="Emphasis"/>
+        </w:rPr>
+        <w:t xml:space="preserve"> paired index-dir read1.fq read2.fq -o output.sam</w:t>
+      </w:r>
     </w:p>
     <w:p>
       <w:r>
@@ -334,23 +232,7 @@
         <w:t>format and</w:t>
       </w:r>
       <w:r>
-        <w:t xml:space="preserve"> will produce output in BAM format.  It will determine the file type by the file extension (“.</w:t>
-      </w:r>
-      <w:proofErr w:type="spellStart"/>
-      <w:r>
-        <w:t>sam</w:t>
-      </w:r>
-      <w:proofErr w:type="spellEnd"/>
-      <w:r>
-        <w:t>” or “.bam” or “.</w:t>
-      </w:r>
-      <w:proofErr w:type="spellStart"/>
-      <w:r>
-        <w:t>fastq</w:t>
-      </w:r>
-      <w:proofErr w:type="spellEnd"/>
-      <w:r>
-        <w:t xml:space="preserve">” for example).  </w:t>
+        <w:t xml:space="preserve"> will produce output in BAM format.  It will determine the file type by the file extension (“.sam” or “.bam” or “.fastq” for example).  </w:t>
       </w:r>
     </w:p>
     <w:p>
@@ -381,21 +263,7 @@
         <w:rPr>
           <w:rStyle w:val="Emphasis"/>
         </w:rPr>
-        <w:t xml:space="preserve"> paired index-</w:t>
-      </w:r>
-      <w:proofErr w:type="spellStart"/>
-      <w:r>
-        <w:rPr>
-          <w:rStyle w:val="Emphasis"/>
-        </w:rPr>
-        <w:t>dir</w:t>
-      </w:r>
-      <w:proofErr w:type="spellEnd"/>
-      <w:r>
-        <w:rPr>
-          <w:rStyle w:val="Emphasis"/>
-        </w:rPr>
-        <w:t xml:space="preserve"> read1.fq read2.fq </w:t>
+        <w:t xml:space="preserve"> paired index-dir read1.fq read2.fq </w:t>
       </w:r>
       <w:r>
         <w:rPr>
@@ -407,14 +275,7 @@
         <w:rPr>
           <w:rStyle w:val="Emphasis"/>
         </w:rPr>
-        <w:t xml:space="preserve">-o </w:t>
-      </w:r>
-      <w:proofErr w:type="spellStart"/>
-      <w:r>
-        <w:rPr>
-          <w:rStyle w:val="Emphasis"/>
-        </w:rPr>
-        <w:t>output.</w:t>
+        <w:t>-o output.</w:t>
       </w:r>
       <w:r>
         <w:rPr>
@@ -422,7 +283,6 @@
         </w:rPr>
         <w:t>bam</w:t>
       </w:r>
-      <w:proofErr w:type="spellEnd"/>
     </w:p>
     <w:p>
       <w:r>
@@ -441,7 +301,7 @@
 </file>
 
 <file path=word/endnotes.xml><?xml version="1.0" encoding="utf-8"?>
-<w:endnotes xmlns:wpc="http://schemas.microsoft.com/office/word/2010/wordprocessingCanvas" xmlns:cx="http://schemas.microsoft.com/office/drawing/2014/chartex" xmlns:cx1="http://schemas.microsoft.com/office/drawing/2015/9/8/chartex" xmlns:cx2="http://schemas.microsoft.com/office/drawing/2015/10/21/chartex" xmlns:cx3="http://schemas.microsoft.com/office/drawing/2016/5/9/chartex" xmlns:cx4="http://schemas.microsoft.com/office/drawing/2016/5/10/chartex" xmlns:cx5="http://schemas.microsoft.com/office/drawing/2016/5/11/chartex" xmlns:cx6="http://schemas.microsoft.com/office/drawing/2016/5/12/chartex" xmlns:cx7="http://schemas.microsoft.com/office/drawing/2016/5/13/chartex" xmlns:cx8="http://schemas.microsoft.com/office/drawing/2016/5/14/chartex" xmlns:mc="http://schemas.openxmlformats.org/markup-compatibility/2006" xmlns:aink="http://schemas.microsoft.com/office/drawing/2016/ink" xmlns:am3d="http://schemas.microsoft.com/office/drawing/2017/model3d" xmlns:o="urn:schemas-microsoft-com:office:office" xmlns:r="http://schemas.openxmlformats.org/officeDocument/2006/relationships" xmlns:m="http://schemas.openxmlformats.org/officeDocument/2006/math" xmlns:v="urn:schemas-microsoft-com:vml" xmlns:wp14="http://schemas.microsoft.com/office/word/2010/wordprocessingDrawing" xmlns:wp="http://schemas.openxmlformats.org/drawingml/2006/wordprocessingDrawing" xmlns:w10="urn:schemas-microsoft-com:office:word" xmlns:w="http://schemas.openxmlformats.org/wordprocessingml/2006/main" xmlns:w14="http://schemas.microsoft.com/office/word/2010/wordml" xmlns:w15="http://schemas.microsoft.com/office/word/2012/wordml" xmlns:w16cex="http://schemas.microsoft.com/office/word/2018/wordml/cex" xmlns:w16cid="http://schemas.microsoft.com/office/word/2016/wordml/cid" xmlns:w16="http://schemas.microsoft.com/office/word/2018/wordml" xmlns:w16sdtdh="http://schemas.microsoft.com/office/word/2020/wordml/sdtdatahash" xmlns:w16se="http://schemas.microsoft.com/office/word/2015/wordml/symex" xmlns:wpg="http://schemas.microsoft.com/office/word/2010/wordprocessingGroup" xmlns:wpi="http://schemas.microsoft.com/office/word/2010/wordprocessingInk" xmlns:wne="http://schemas.microsoft.com/office/word/2006/wordml" xmlns:wps="http://schemas.microsoft.com/office/word/2010/wordprocessingShape" mc:Ignorable="w14 w15 w16se w16cid w16 w16cex w16sdtdh wp14">
+<w:endnotes xmlns:wpc="http://schemas.microsoft.com/office/word/2010/wordprocessingCanvas" xmlns:cx="http://schemas.microsoft.com/office/drawing/2014/chartex" xmlns:cx1="http://schemas.microsoft.com/office/drawing/2015/9/8/chartex" xmlns:cx2="http://schemas.microsoft.com/office/drawing/2015/10/21/chartex" xmlns:cx3="http://schemas.microsoft.com/office/drawing/2016/5/9/chartex" xmlns:cx4="http://schemas.microsoft.com/office/drawing/2016/5/10/chartex" xmlns:cx5="http://schemas.microsoft.com/office/drawing/2016/5/11/chartex" xmlns:cx6="http://schemas.microsoft.com/office/drawing/2016/5/12/chartex" xmlns:cx7="http://schemas.microsoft.com/office/drawing/2016/5/13/chartex" xmlns:cx8="http://schemas.microsoft.com/office/drawing/2016/5/14/chartex" xmlns:mc="http://schemas.openxmlformats.org/markup-compatibility/2006" xmlns:aink="http://schemas.microsoft.com/office/drawing/2016/ink" xmlns:am3d="http://schemas.microsoft.com/office/drawing/2017/model3d" xmlns:o="urn:schemas-microsoft-com:office:office" xmlns:oel="http://schemas.microsoft.com/office/2019/extlst" xmlns:r="http://schemas.openxmlformats.org/officeDocument/2006/relationships" xmlns:m="http://schemas.openxmlformats.org/officeDocument/2006/math" xmlns:v="urn:schemas-microsoft-com:vml" xmlns:wp14="http://schemas.microsoft.com/office/word/2010/wordprocessingDrawing" xmlns:wp="http://schemas.openxmlformats.org/drawingml/2006/wordprocessingDrawing" xmlns:w10="urn:schemas-microsoft-com:office:word" xmlns:w="http://schemas.openxmlformats.org/wordprocessingml/2006/main" xmlns:w14="http://schemas.microsoft.com/office/word/2010/wordml" xmlns:w15="http://schemas.microsoft.com/office/word/2012/wordml" xmlns:w16cex="http://schemas.microsoft.com/office/word/2018/wordml/cex" xmlns:w16cid="http://schemas.microsoft.com/office/word/2016/wordml/cid" xmlns:w16="http://schemas.microsoft.com/office/word/2018/wordml" xmlns:w16sdtdh="http://schemas.microsoft.com/office/word/2020/wordml/sdtdatahash" xmlns:w16se="http://schemas.microsoft.com/office/word/2015/wordml/symex" xmlns:wpg="http://schemas.microsoft.com/office/word/2010/wordprocessingGroup" xmlns:wpi="http://schemas.microsoft.com/office/word/2010/wordprocessingInk" xmlns:wne="http://schemas.microsoft.com/office/word/2006/wordml" xmlns:wps="http://schemas.microsoft.com/office/word/2010/wordprocessingShape" mc:Ignorable="w14 w15 w16se w16cid w16 w16cex w16sdtdh wp14">
   <w:endnote w:type="separator" w:id="-1">
     <w:p>
       <w:pPr>
@@ -466,7 +326,7 @@
 </file>
 
 <file path=word/footnotes.xml><?xml version="1.0" encoding="utf-8"?>
-<w:footnotes xmlns:wpc="http://schemas.microsoft.com/office/word/2010/wordprocessingCanvas" xmlns:cx="http://schemas.microsoft.com/office/drawing/2014/chartex" xmlns:cx1="http://schemas.microsoft.com/office/drawing/2015/9/8/chartex" xmlns:cx2="http://schemas.microsoft.com/office/drawing/2015/10/21/chartex" xmlns:cx3="http://schemas.microsoft.com/office/drawing/2016/5/9/chartex" xmlns:cx4="http://schemas.microsoft.com/office/drawing/2016/5/10/chartex" xmlns:cx5="http://schemas.microsoft.com/office/drawing/2016/5/11/chartex" xmlns:cx6="http://schemas.microsoft.com/office/drawing/2016/5/12/chartex" xmlns:cx7="http://schemas.microsoft.com/office/drawing/2016/5/13/chartex" xmlns:cx8="http://schemas.microsoft.com/office/drawing/2016/5/14/chartex" xmlns:mc="http://schemas.openxmlformats.org/markup-compatibility/2006" xmlns:aink="http://schemas.microsoft.com/office/drawing/2016/ink" xmlns:am3d="http://schemas.microsoft.com/office/drawing/2017/model3d" xmlns:o="urn:schemas-microsoft-com:office:office" xmlns:r="http://schemas.openxmlformats.org/officeDocument/2006/relationships" xmlns:m="http://schemas.openxmlformats.org/officeDocument/2006/math" xmlns:v="urn:schemas-microsoft-com:vml" xmlns:wp14="http://schemas.microsoft.com/office/word/2010/wordprocessingDrawing" xmlns:wp="http://schemas.openxmlformats.org/drawingml/2006/wordprocessingDrawing" xmlns:w10="urn:schemas-microsoft-com:office:word" xmlns:w="http://schemas.openxmlformats.org/wordprocessingml/2006/main" xmlns:w14="http://schemas.microsoft.com/office/word/2010/wordml" xmlns:w15="http://schemas.microsoft.com/office/word/2012/wordml" xmlns:w16cex="http://schemas.microsoft.com/office/word/2018/wordml/cex" xmlns:w16cid="http://schemas.microsoft.com/office/word/2016/wordml/cid" xmlns:w16="http://schemas.microsoft.com/office/word/2018/wordml" xmlns:w16sdtdh="http://schemas.microsoft.com/office/word/2020/wordml/sdtdatahash" xmlns:w16se="http://schemas.microsoft.com/office/word/2015/wordml/symex" xmlns:wpg="http://schemas.microsoft.com/office/word/2010/wordprocessingGroup" xmlns:wpi="http://schemas.microsoft.com/office/word/2010/wordprocessingInk" xmlns:wne="http://schemas.microsoft.com/office/word/2006/wordml" xmlns:wps="http://schemas.microsoft.com/office/word/2010/wordprocessingShape" mc:Ignorable="w14 w15 w16se w16cid w16 w16cex w16sdtdh wp14">
+<w:footnotes xmlns:wpc="http://schemas.microsoft.com/office/word/2010/wordprocessingCanvas" xmlns:cx="http://schemas.microsoft.com/office/drawing/2014/chartex" xmlns:cx1="http://schemas.microsoft.com/office/drawing/2015/9/8/chartex" xmlns:cx2="http://schemas.microsoft.com/office/drawing/2015/10/21/chartex" xmlns:cx3="http://schemas.microsoft.com/office/drawing/2016/5/9/chartex" xmlns:cx4="http://schemas.microsoft.com/office/drawing/2016/5/10/chartex" xmlns:cx5="http://schemas.microsoft.com/office/drawing/2016/5/11/chartex" xmlns:cx6="http://schemas.microsoft.com/office/drawing/2016/5/12/chartex" xmlns:cx7="http://schemas.microsoft.com/office/drawing/2016/5/13/chartex" xmlns:cx8="http://schemas.microsoft.com/office/drawing/2016/5/14/chartex" xmlns:mc="http://schemas.openxmlformats.org/markup-compatibility/2006" xmlns:aink="http://schemas.microsoft.com/office/drawing/2016/ink" xmlns:am3d="http://schemas.microsoft.com/office/drawing/2017/model3d" xmlns:o="urn:schemas-microsoft-com:office:office" xmlns:oel="http://schemas.microsoft.com/office/2019/extlst" xmlns:r="http://schemas.openxmlformats.org/officeDocument/2006/relationships" xmlns:m="http://schemas.openxmlformats.org/officeDocument/2006/math" xmlns:v="urn:schemas-microsoft-com:vml" xmlns:wp14="http://schemas.microsoft.com/office/word/2010/wordprocessingDrawing" xmlns:wp="http://schemas.openxmlformats.org/drawingml/2006/wordprocessingDrawing" xmlns:w10="urn:schemas-microsoft-com:office:word" xmlns:w="http://schemas.openxmlformats.org/wordprocessingml/2006/main" xmlns:w14="http://schemas.microsoft.com/office/word/2010/wordml" xmlns:w15="http://schemas.microsoft.com/office/word/2012/wordml" xmlns:w16cex="http://schemas.microsoft.com/office/word/2018/wordml/cex" xmlns:w16cid="http://schemas.microsoft.com/office/word/2016/wordml/cid" xmlns:w16="http://schemas.microsoft.com/office/word/2018/wordml" xmlns:w16sdtdh="http://schemas.microsoft.com/office/word/2020/wordml/sdtdatahash" xmlns:w16se="http://schemas.microsoft.com/office/word/2015/wordml/symex" xmlns:wpg="http://schemas.microsoft.com/office/word/2010/wordprocessingGroup" xmlns:wpi="http://schemas.microsoft.com/office/word/2010/wordprocessingInk" xmlns:wne="http://schemas.microsoft.com/office/word/2006/wordml" xmlns:wps="http://schemas.microsoft.com/office/word/2010/wordprocessingShape" mc:Ignorable="w14 w15 w16se w16cid w16 w16cex w16sdtdh wp14">
   <w:footnote w:type="separator" w:id="-1">
     <w:p>
       <w:pPr>
@@ -491,7 +351,7 @@
 </file>
 
 <file path=word/numbering.xml><?xml version="1.0" encoding="utf-8"?>
-<w:numbering xmlns:wpc="http://schemas.microsoft.com/office/word/2010/wordprocessingCanvas" xmlns:cx="http://schemas.microsoft.com/office/drawing/2014/chartex" xmlns:cx1="http://schemas.microsoft.com/office/drawing/2015/9/8/chartex" xmlns:cx2="http://schemas.microsoft.com/office/drawing/2015/10/21/chartex" xmlns:cx3="http://schemas.microsoft.com/office/drawing/2016/5/9/chartex" xmlns:cx4="http://schemas.microsoft.com/office/drawing/2016/5/10/chartex" xmlns:cx5="http://schemas.microsoft.com/office/drawing/2016/5/11/chartex" xmlns:cx6="http://schemas.microsoft.com/office/drawing/2016/5/12/chartex" xmlns:cx7="http://schemas.microsoft.com/office/drawing/2016/5/13/chartex" xmlns:cx8="http://schemas.microsoft.com/office/drawing/2016/5/14/chartex" xmlns:mc="http://schemas.openxmlformats.org/markup-compatibility/2006" xmlns:aink="http://schemas.microsoft.com/office/drawing/2016/ink" xmlns:am3d="http://schemas.microsoft.com/office/drawing/2017/model3d" xmlns:o="urn:schemas-microsoft-com:office:office" xmlns:r="http://schemas.openxmlformats.org/officeDocument/2006/relationships" xmlns:m="http://schemas.openxmlformats.org/officeDocument/2006/math" xmlns:v="urn:schemas-microsoft-com:vml" xmlns:wp14="http://schemas.microsoft.com/office/word/2010/wordprocessingDrawing" xmlns:wp="http://schemas.openxmlformats.org/drawingml/2006/wordprocessingDrawing" xmlns:w10="urn:schemas-microsoft-com:office:word" xmlns:w="http://schemas.openxmlformats.org/wordprocessingml/2006/main" xmlns:w14="http://schemas.microsoft.com/office/word/2010/wordml" xmlns:w15="http://schemas.microsoft.com/office/word/2012/wordml" xmlns:w16cex="http://schemas.microsoft.com/office/word/2018/wordml/cex" xmlns:w16cid="http://schemas.microsoft.com/office/word/2016/wordml/cid" xmlns:w16="http://schemas.microsoft.com/office/word/2018/wordml" xmlns:w16sdtdh="http://schemas.microsoft.com/office/word/2020/wordml/sdtdatahash" xmlns:w16se="http://schemas.microsoft.com/office/word/2015/wordml/symex" xmlns:wpg="http://schemas.microsoft.com/office/word/2010/wordprocessingGroup" xmlns:wpi="http://schemas.microsoft.com/office/word/2010/wordprocessingInk" xmlns:wne="http://schemas.microsoft.com/office/word/2006/wordml" xmlns:wps="http://schemas.microsoft.com/office/word/2010/wordprocessingShape" mc:Ignorable="w14 w15 w16se w16cid w16 w16cex w16sdtdh wp14">
+<w:numbering xmlns:wpc="http://schemas.microsoft.com/office/word/2010/wordprocessingCanvas" xmlns:cx="http://schemas.microsoft.com/office/drawing/2014/chartex" xmlns:cx1="http://schemas.microsoft.com/office/drawing/2015/9/8/chartex" xmlns:cx2="http://schemas.microsoft.com/office/drawing/2015/10/21/chartex" xmlns:cx3="http://schemas.microsoft.com/office/drawing/2016/5/9/chartex" xmlns:cx4="http://schemas.microsoft.com/office/drawing/2016/5/10/chartex" xmlns:cx5="http://schemas.microsoft.com/office/drawing/2016/5/11/chartex" xmlns:cx6="http://schemas.microsoft.com/office/drawing/2016/5/12/chartex" xmlns:cx7="http://schemas.microsoft.com/office/drawing/2016/5/13/chartex" xmlns:cx8="http://schemas.microsoft.com/office/drawing/2016/5/14/chartex" xmlns:mc="http://schemas.openxmlformats.org/markup-compatibility/2006" xmlns:aink="http://schemas.microsoft.com/office/drawing/2016/ink" xmlns:am3d="http://schemas.microsoft.com/office/drawing/2017/model3d" xmlns:o="urn:schemas-microsoft-com:office:office" xmlns:oel="http://schemas.microsoft.com/office/2019/extlst" xmlns:r="http://schemas.openxmlformats.org/officeDocument/2006/relationships" xmlns:m="http://schemas.openxmlformats.org/officeDocument/2006/math" xmlns:v="urn:schemas-microsoft-com:vml" xmlns:wp14="http://schemas.microsoft.com/office/word/2010/wordprocessingDrawing" xmlns:wp="http://schemas.openxmlformats.org/drawingml/2006/wordprocessingDrawing" xmlns:w10="urn:schemas-microsoft-com:office:word" xmlns:w="http://schemas.openxmlformats.org/wordprocessingml/2006/main" xmlns:w14="http://schemas.microsoft.com/office/word/2010/wordml" xmlns:w15="http://schemas.microsoft.com/office/word/2012/wordml" xmlns:w16cex="http://schemas.microsoft.com/office/word/2018/wordml/cex" xmlns:w16cid="http://schemas.microsoft.com/office/word/2016/wordml/cid" xmlns:w16="http://schemas.microsoft.com/office/word/2018/wordml" xmlns:w16sdtdh="http://schemas.microsoft.com/office/word/2020/wordml/sdtdatahash" xmlns:w16se="http://schemas.microsoft.com/office/word/2015/wordml/symex" xmlns:wpg="http://schemas.microsoft.com/office/word/2010/wordprocessingGroup" xmlns:wpi="http://schemas.microsoft.com/office/word/2010/wordprocessingInk" xmlns:wne="http://schemas.microsoft.com/office/word/2006/wordml" xmlns:wps="http://schemas.microsoft.com/office/word/2010/wordprocessingShape" mc:Ignorable="w14 w15 w16se w16cid w16 w16cex w16sdtdh wp14">
   <w:abstractNum w:abstractNumId="0" w15:restartNumberingAfterBreak="0">
     <w:nsid w:val="68735612"/>
     <w:multiLevelType w:val="hybridMultilevel"/>
@@ -605,7 +465,7 @@
       </w:rPr>
     </w:lvl>
   </w:abstractNum>
-  <w:num w:numId="1">
+  <w:num w:numId="1" w16cid:durableId="33896937">
     <w:abstractNumId w:val="0"/>
   </w:num>
 </w:numbering>
@@ -1569,4 +1429,10 @@
     <ds:schemaRef ds:uri="http://schemas.openxmlformats.org/officeDocument/2006/bibliography"/>
   </ds:schemaRefs>
 </ds:datastoreItem>
+</file>
+
+<file path=docMetadata/LabelInfo.xml><?xml version="1.0" encoding="utf-8"?>
+<clbl:labelList xmlns:clbl="http://schemas.microsoft.com/office/2020/mipLabelMetadata">
+  <clbl:label id="{f42aa342-8706-4288-bd11-ebb85995028c}" enabled="1" method="Standard" siteId="{72f988bf-86f1-41af-91ab-2d7cd011db47}" contentBits="0" removed="0"/>
+</clbl:labelList>
 </file>
</xml_diff>